<commit_message>
changed the heading to be an actual heading
</commit_message>
<xml_diff>
--- a/Docker_API.docx
+++ b/Docker_API.docx
@@ -681,16 +681,9 @@
     </w:p>
     <w:p>
       <w:pPr>
-        <w:rPr>
-          <w:rFonts w:ascii="Garamond" w:hAnsi="Garamond"/>
-          <w:sz w:val="28"/>
-        </w:rPr>
-      </w:pPr>
-      <w:r>
-        <w:rPr>
-          <w:rFonts w:ascii="Garamond" w:hAnsi="Garamond"/>
-          <w:sz w:val="28"/>
-        </w:rPr>
+        <w:pStyle w:val="Heading2"/>
+      </w:pPr>
+      <w:r>
         <w:lastRenderedPageBreak/>
         <w:t>11/04/2024</w:t>
       </w:r>

</xml_diff>

<commit_message>
16th: extra notes written
</commit_message>
<xml_diff>
--- a/Docker_API.docx
+++ b/Docker_API.docx
@@ -12,7 +12,7 @@
     </w:p>
     <w:p>
       <w:pPr>
-        <w:pStyle w:val="Heading2"/>
+        <w:pStyle w:val="Heading1"/>
       </w:pPr>
       <w:r>
         <w:t>Introduction to Docker</w:t>
@@ -72,7 +72,7 @@
     </w:p>
     <w:p>
       <w:pPr>
-        <w:pStyle w:val="Heading2"/>
+        <w:pStyle w:val="Heading1"/>
       </w:pPr>
       <w:r>
         <w:t>Introduction to Docker API</w:t>
@@ -165,7 +165,7 @@
     </w:p>
     <w:p>
       <w:pPr>
-        <w:pStyle w:val="Heading2"/>
+        <w:pStyle w:val="Heading1"/>
       </w:pPr>
       <w:r>
         <w:lastRenderedPageBreak/>
@@ -262,30 +262,12 @@
           <w:sz w:val="28"/>
         </w:rPr>
       </w:pPr>
-      <w:proofErr w:type="spellStart"/>
-      <w:proofErr w:type="gramStart"/>
-      <w:r>
-        <w:rPr>
-          <w:rFonts w:ascii="Consolas" w:hAnsi="Consolas"/>
-          <w:sz w:val="28"/>
-        </w:rPr>
-        <w:t>client.containers</w:t>
-      </w:r>
-      <w:proofErr w:type="gramEnd"/>
-      <w:r>
-        <w:rPr>
-          <w:rFonts w:ascii="Consolas" w:hAnsi="Consolas"/>
-          <w:sz w:val="28"/>
-        </w:rPr>
-        <w:t>.list</w:t>
-      </w:r>
-      <w:proofErr w:type="spellEnd"/>
-      <w:r>
-        <w:rPr>
-          <w:rFonts w:ascii="Consolas" w:hAnsi="Consolas"/>
-          <w:sz w:val="28"/>
-        </w:rPr>
-        <w:t>()</w:t>
+      <w:r>
+        <w:rPr>
+          <w:rFonts w:ascii="Consolas" w:hAnsi="Consolas"/>
+          <w:sz w:val="28"/>
+        </w:rPr>
+        <w:t>client.containers.list()</w:t>
       </w:r>
     </w:p>
     <w:p>
@@ -318,32 +300,13 @@
           <w:sz w:val="28"/>
         </w:rPr>
       </w:pPr>
-      <w:proofErr w:type="spellStart"/>
-      <w:proofErr w:type="gramStart"/>
-      <w:r>
-        <w:rPr>
-          <w:rFonts w:ascii="Consolas" w:hAnsi="Consolas"/>
-          <w:sz w:val="28"/>
-        </w:rPr>
-        <w:t>client.containers.run</w:t>
-      </w:r>
-      <w:proofErr w:type="spellEnd"/>
-      <w:r>
-        <w:rPr>
-          <w:rFonts w:ascii="Consolas" w:hAnsi="Consolas"/>
-          <w:sz w:val="28"/>
-        </w:rPr>
-        <w:t>(</w:t>
-      </w:r>
-      <w:proofErr w:type="gramEnd"/>
-      <w:r>
-        <w:rPr>
-          <w:rFonts w:ascii="Consolas" w:hAnsi="Consolas"/>
-          <w:sz w:val="28"/>
-        </w:rPr>
-        <w:t>"</w:t>
-      </w:r>
-      <w:proofErr w:type="spellStart"/>
+      <w:r>
+        <w:rPr>
+          <w:rFonts w:ascii="Consolas" w:hAnsi="Consolas"/>
+          <w:sz w:val="28"/>
+        </w:rPr>
+        <w:t>client.containers.run("</w:t>
+      </w:r>
       <w:r>
         <w:rPr>
           <w:rFonts w:ascii="Consolas" w:hAnsi="Consolas"/>
@@ -351,7 +314,6 @@
         </w:rPr>
         <w:t>fedora:latest</w:t>
       </w:r>
-      <w:proofErr w:type="spellEnd"/>
       <w:r>
         <w:rPr>
           <w:rFonts w:ascii="Consolas" w:hAnsi="Consolas"/>
@@ -395,17 +357,8 @@
           <w:rFonts w:ascii="Consolas" w:hAnsi="Consolas"/>
           <w:sz w:val="28"/>
         </w:rPr>
-        <w:t>docker build -t getting-</w:t>
-      </w:r>
-      <w:proofErr w:type="gramStart"/>
-      <w:r>
-        <w:rPr>
-          <w:rFonts w:ascii="Consolas" w:hAnsi="Consolas"/>
-          <w:sz w:val="28"/>
-        </w:rPr>
-        <w:t>started .</w:t>
-      </w:r>
-      <w:proofErr w:type="gramEnd"/>
+        <w:t>docker build -t getting-started .</w:t>
+      </w:r>
     </w:p>
     <w:p>
       <w:pPr>
@@ -429,30 +382,12 @@
           <w:sz w:val="28"/>
         </w:rPr>
       </w:pPr>
-      <w:proofErr w:type="spellStart"/>
-      <w:proofErr w:type="gramStart"/>
-      <w:r>
-        <w:rPr>
-          <w:rFonts w:ascii="Consolas" w:hAnsi="Consolas"/>
-          <w:sz w:val="28"/>
-        </w:rPr>
-        <w:t>client.images</w:t>
-      </w:r>
-      <w:proofErr w:type="gramEnd"/>
-      <w:r>
-        <w:rPr>
-          <w:rFonts w:ascii="Consolas" w:hAnsi="Consolas"/>
-          <w:sz w:val="28"/>
-        </w:rPr>
-        <w:t>.build</w:t>
-      </w:r>
-      <w:proofErr w:type="spellEnd"/>
-      <w:r>
-        <w:rPr>
-          <w:rFonts w:ascii="Consolas" w:hAnsi="Consolas"/>
-          <w:sz w:val="28"/>
-        </w:rPr>
-        <w:t>(path = "./", tag = "getting-started")</w:t>
+      <w:r>
+        <w:rPr>
+          <w:rFonts w:ascii="Consolas" w:hAnsi="Consolas"/>
+          <w:sz w:val="28"/>
+        </w:rPr>
+        <w:t>client.images.build(path = "./", tag = "getting-started")</w:t>
       </w:r>
     </w:p>
     <w:p>
@@ -485,30 +420,12 @@
           <w:sz w:val="28"/>
         </w:rPr>
       </w:pPr>
-      <w:proofErr w:type="spellStart"/>
-      <w:proofErr w:type="gramStart"/>
-      <w:r>
-        <w:rPr>
-          <w:rFonts w:ascii="Consolas" w:hAnsi="Consolas"/>
-          <w:sz w:val="28"/>
-        </w:rPr>
-        <w:t>client.images</w:t>
-      </w:r>
-      <w:proofErr w:type="gramEnd"/>
-      <w:r>
-        <w:rPr>
-          <w:rFonts w:ascii="Consolas" w:hAnsi="Consolas"/>
-          <w:sz w:val="28"/>
-        </w:rPr>
-        <w:t>.pull</w:t>
-      </w:r>
-      <w:proofErr w:type="spellEnd"/>
-      <w:r>
-        <w:rPr>
-          <w:rFonts w:ascii="Consolas" w:hAnsi="Consolas"/>
-          <w:sz w:val="28"/>
-        </w:rPr>
-        <w:t>(fedora:39)</w:t>
+      <w:r>
+        <w:rPr>
+          <w:rFonts w:ascii="Consolas" w:hAnsi="Consolas"/>
+          <w:sz w:val="28"/>
+        </w:rPr>
+        <w:t>client.images.pull(fedora:39)</w:t>
       </w:r>
       <w:r>
         <w:rPr>
@@ -546,30 +463,12 @@
           <w:sz w:val="28"/>
         </w:rPr>
       </w:pPr>
-      <w:proofErr w:type="spellStart"/>
-      <w:proofErr w:type="gramStart"/>
-      <w:r>
-        <w:rPr>
-          <w:rFonts w:ascii="Consolas" w:hAnsi="Consolas"/>
-          <w:sz w:val="28"/>
-        </w:rPr>
-        <w:t>client.images</w:t>
-      </w:r>
-      <w:proofErr w:type="gramEnd"/>
-      <w:r>
-        <w:rPr>
-          <w:rFonts w:ascii="Consolas" w:hAnsi="Consolas"/>
-          <w:sz w:val="28"/>
-        </w:rPr>
-        <w:t>.pull</w:t>
-      </w:r>
-      <w:proofErr w:type="spellEnd"/>
-      <w:r>
-        <w:rPr>
-          <w:rFonts w:ascii="Consolas" w:hAnsi="Consolas"/>
-          <w:sz w:val="28"/>
-        </w:rPr>
-        <w:t>(platform="fedora:39")</w:t>
+      <w:r>
+        <w:rPr>
+          <w:rFonts w:ascii="Consolas" w:hAnsi="Consolas"/>
+          <w:sz w:val="28"/>
+        </w:rPr>
+        <w:t>client.images.pull(platform="fedora:39")</w:t>
       </w:r>
       <w:r>
         <w:rPr>
@@ -593,46 +492,12 @@
           <w:sz w:val="28"/>
         </w:rPr>
       </w:pPr>
-      <w:proofErr w:type="spellStart"/>
-      <w:proofErr w:type="gramStart"/>
-      <w:r>
-        <w:rPr>
-          <w:rFonts w:ascii="Consolas" w:hAnsi="Consolas"/>
-          <w:sz w:val="28"/>
-        </w:rPr>
-        <w:t>client.images</w:t>
-      </w:r>
-      <w:proofErr w:type="gramEnd"/>
-      <w:r>
-        <w:rPr>
-          <w:rFonts w:ascii="Consolas" w:hAnsi="Consolas"/>
-          <w:sz w:val="28"/>
-        </w:rPr>
-        <w:t>.pull</w:t>
-      </w:r>
-      <w:proofErr w:type="spellEnd"/>
-      <w:r>
-        <w:rPr>
-          <w:rFonts w:ascii="Consolas" w:hAnsi="Consolas"/>
-          <w:sz w:val="28"/>
-        </w:rPr>
-        <w:t>("</w:t>
-      </w:r>
-      <w:proofErr w:type="spellStart"/>
-      <w:r>
-        <w:rPr>
-          <w:rFonts w:ascii="Consolas" w:hAnsi="Consolas"/>
-          <w:sz w:val="28"/>
-        </w:rPr>
-        <w:t>fedora:latest</w:t>
-      </w:r>
-      <w:proofErr w:type="spellEnd"/>
-      <w:r>
-        <w:rPr>
-          <w:rFonts w:ascii="Consolas" w:hAnsi="Consolas"/>
-          <w:sz w:val="28"/>
-        </w:rPr>
-        <w:t>")</w:t>
+      <w:r>
+        <w:rPr>
+          <w:rFonts w:ascii="Consolas" w:hAnsi="Consolas"/>
+          <w:sz w:val="28"/>
+        </w:rPr>
+        <w:t>client.images.pull("fedora:latest")</w:t>
       </w:r>
       <w:r>
         <w:rPr>
@@ -681,7 +546,7 @@
     </w:p>
     <w:p>
       <w:pPr>
-        <w:pStyle w:val="Heading2"/>
+        <w:pStyle w:val="Heading1"/>
       </w:pPr>
       <w:r>
         <w:lastRenderedPageBreak/>
@@ -723,21 +588,7 @@
           <w:rFonts w:ascii="Garamond" w:hAnsi="Garamond"/>
           <w:sz w:val="28"/>
         </w:rPr>
-        <w:t xml:space="preserve">go to </w:t>
-      </w:r>
-      <w:r>
-        <w:rPr>
-          <w:rFonts w:ascii="Garamond" w:hAnsi="Garamond"/>
-          <w:sz w:val="28"/>
-        </w:rPr>
-        <w:t>YouTube</w:t>
-      </w:r>
-      <w:r>
-        <w:rPr>
-          <w:rFonts w:ascii="Garamond" w:hAnsi="Garamond"/>
-          <w:sz w:val="28"/>
-        </w:rPr>
-        <w:t xml:space="preserve"> for Docker</w:t>
+        <w:t>go to YouTube for Docker</w:t>
       </w:r>
       <w:r>
         <w:rPr>
@@ -783,21 +634,12 @@
           <w:sz w:val="28"/>
         </w:rPr>
       </w:pPr>
-      <w:proofErr w:type="gramStart"/>
-      <w:r>
-        <w:rPr>
-          <w:rFonts w:ascii="Garamond" w:hAnsi="Garamond"/>
-          <w:sz w:val="28"/>
-        </w:rPr>
-        <w:t>i.e.</w:t>
-      </w:r>
-      <w:proofErr w:type="gramEnd"/>
-      <w:r>
-        <w:rPr>
-          <w:rFonts w:ascii="Garamond" w:hAnsi="Garamond"/>
-          <w:sz w:val="28"/>
-        </w:rPr>
-        <w:t xml:space="preserve"> what can be done in Docker </w:t>
+      <w:r>
+        <w:rPr>
+          <w:rFonts w:ascii="Garamond" w:hAnsi="Garamond"/>
+          <w:sz w:val="28"/>
+        </w:rPr>
+        <w:t xml:space="preserve">i.e. what can be done in Docker </w:t>
       </w:r>
       <w:r>
         <w:rPr>
@@ -825,70 +667,45 @@
           <w:rFonts w:ascii="Garamond" w:hAnsi="Garamond"/>
           <w:sz w:val="28"/>
         </w:rPr>
-        <w:t xml:space="preserve"> in </w:t>
-      </w:r>
-      <w:proofErr w:type="spellStart"/>
-      <w:r>
-        <w:rPr>
-          <w:rFonts w:ascii="Garamond" w:hAnsi="Garamond"/>
-          <w:sz w:val="28"/>
-        </w:rPr>
-        <w:t>PyDocker</w:t>
-      </w:r>
-      <w:proofErr w:type="spellEnd"/>
-    </w:p>
-    <w:p>
-      <w:pPr>
-        <w:rPr>
-          <w:rFonts w:ascii="Garamond" w:hAnsi="Garamond"/>
-          <w:sz w:val="28"/>
-        </w:rPr>
-      </w:pPr>
-      <w:proofErr w:type="spellStart"/>
-      <w:r>
-        <w:rPr>
-          <w:rFonts w:ascii="Garamond" w:hAnsi="Garamond"/>
-          <w:sz w:val="28"/>
-        </w:rPr>
-        <w:t>PyDocker</w:t>
-      </w:r>
-      <w:proofErr w:type="spellEnd"/>
-      <w:r>
-        <w:rPr>
-          <w:rFonts w:ascii="Garamond" w:hAnsi="Garamond"/>
-          <w:sz w:val="28"/>
-        </w:rPr>
-        <w:t xml:space="preserve"> examples and tutorial</w:t>
-      </w:r>
-    </w:p>
-    <w:p>
-      <w:pPr>
-        <w:rPr>
-          <w:rFonts w:ascii="Garamond" w:hAnsi="Garamond"/>
-          <w:sz w:val="28"/>
-        </w:rPr>
-      </w:pPr>
-    </w:p>
-    <w:p>
-      <w:pPr>
-        <w:rPr>
-          <w:rFonts w:ascii="Garamond" w:hAnsi="Garamond"/>
-          <w:sz w:val="28"/>
-        </w:rPr>
-      </w:pPr>
-      <w:r>
-        <w:rPr>
-          <w:rFonts w:ascii="Garamond" w:hAnsi="Garamond"/>
-          <w:sz w:val="28"/>
-        </w:rPr>
-        <w:t xml:space="preserve">maybe install </w:t>
-      </w:r>
-      <w:r>
-        <w:rPr>
-          <w:rFonts w:ascii="Garamond" w:hAnsi="Garamond"/>
-          <w:sz w:val="28"/>
-        </w:rPr>
-        <w:t>Anaconda</w:t>
+        <w:t xml:space="preserve"> in PyDocker</w:t>
+      </w:r>
+    </w:p>
+    <w:p>
+      <w:pPr>
+        <w:rPr>
+          <w:rFonts w:ascii="Garamond" w:hAnsi="Garamond"/>
+          <w:sz w:val="28"/>
+        </w:rPr>
+      </w:pPr>
+      <w:r>
+        <w:rPr>
+          <w:rFonts w:ascii="Garamond" w:hAnsi="Garamond"/>
+          <w:sz w:val="28"/>
+        </w:rPr>
+        <w:t>PyDocker examples and tutorial</w:t>
+      </w:r>
+    </w:p>
+    <w:p>
+      <w:pPr>
+        <w:rPr>
+          <w:rFonts w:ascii="Garamond" w:hAnsi="Garamond"/>
+          <w:sz w:val="28"/>
+        </w:rPr>
+      </w:pPr>
+    </w:p>
+    <w:p>
+      <w:pPr>
+        <w:rPr>
+          <w:rFonts w:ascii="Garamond" w:hAnsi="Garamond"/>
+          <w:sz w:val="28"/>
+        </w:rPr>
+      </w:pPr>
+      <w:r>
+        <w:rPr>
+          <w:rFonts w:ascii="Garamond" w:hAnsi="Garamond"/>
+          <w:sz w:val="28"/>
+        </w:rPr>
+        <w:t>maybe install Anaconda</w:t>
       </w:r>
       <w:r>
         <w:rPr>
@@ -918,29 +735,7 @@
           <w:rFonts w:ascii="Garamond" w:hAnsi="Garamond"/>
           <w:sz w:val="28"/>
         </w:rPr>
-        <w:t xml:space="preserve">this </w:t>
-      </w:r>
-      <w:r>
-        <w:rPr>
-          <w:rFonts w:ascii="Garamond" w:hAnsi="Garamond"/>
-          <w:sz w:val="28"/>
-        </w:rPr>
-        <w:t>class</w:t>
-      </w:r>
-      <w:r>
-        <w:rPr>
-          <w:rFonts w:ascii="Garamond" w:hAnsi="Garamond"/>
-          <w:sz w:val="28"/>
-        </w:rPr>
-        <w:t xml:space="preserve"> two </w:t>
-      </w:r>
-      <w:proofErr w:type="spellStart"/>
-      <w:r>
-        <w:rPr>
-          <w:rFonts w:ascii="Garamond" w:hAnsi="Garamond"/>
-          <w:sz w:val="28"/>
-        </w:rPr>
-        <w:t>weeks</w:t>
+        <w:t>this class two weeks</w:t>
       </w:r>
       <w:r>
         <w:rPr>
@@ -949,7 +744,6 @@
         </w:rPr>
         <w:t xml:space="preserve"> time</w:t>
       </w:r>
-      <w:proofErr w:type="spellEnd"/>
       <w:r>
         <w:rPr>
           <w:rFonts w:ascii="Garamond" w:hAnsi="Garamond"/>
@@ -983,6 +777,535 @@
     <w:p>
       <w:pPr>
         <w:rPr>
+          <w:rFonts w:ascii="Garamond" w:hAnsi="Garamond"/>
+          <w:sz w:val="28"/>
+        </w:rPr>
+      </w:pPr>
+    </w:p>
+    <w:p>
+      <w:pPr>
+        <w:rPr>
+          <w:rFonts w:ascii="Garamond" w:hAnsi="Garamond"/>
+          <w:sz w:val="28"/>
+        </w:rPr>
+      </w:pPr>
+      <w:r>
+        <w:rPr>
+          <w:rFonts w:ascii="Garamond" w:hAnsi="Garamond"/>
+          <w:sz w:val="28"/>
+        </w:rPr>
+        <w:br w:type="page"/>
+      </w:r>
+    </w:p>
+    <w:p>
+      <w:pPr>
+        <w:pStyle w:val="Heading1"/>
+      </w:pPr>
+      <w:r>
+        <w:lastRenderedPageBreak/>
+        <w:t>16/04/2024</w:t>
+      </w:r>
+    </w:p>
+    <w:p>
+      <w:pPr>
+        <w:rPr>
+          <w:rFonts w:ascii="Garamond" w:hAnsi="Garamond"/>
+          <w:sz w:val="28"/>
+        </w:rPr>
+      </w:pPr>
+      <w:r>
+        <w:rPr>
+          <w:rFonts w:ascii="Garamond" w:hAnsi="Garamond"/>
+          <w:sz w:val="28"/>
+        </w:rPr>
+        <w:t>its never too late to learn a lesson</w:t>
+      </w:r>
+    </w:p>
+    <w:p>
+      <w:pPr>
+        <w:rPr>
+          <w:rFonts w:ascii="Garamond" w:hAnsi="Garamond"/>
+          <w:sz w:val="28"/>
+        </w:rPr>
+      </w:pPr>
+      <w:r>
+        <w:rPr>
+          <w:rFonts w:ascii="Garamond" w:hAnsi="Garamond"/>
+          <w:sz w:val="28"/>
+        </w:rPr>
+        <w:t>desensitize, work smarter, write/print tasks, stop using computer after 9pm.</w:t>
+      </w:r>
+    </w:p>
+    <w:p>
+      <w:pPr>
+        <w:rPr>
+          <w:rFonts w:ascii="Garamond" w:hAnsi="Garamond"/>
+          <w:sz w:val="28"/>
+        </w:rPr>
+      </w:pPr>
+      <w:r>
+        <w:rPr>
+          <w:rFonts w:ascii="Garamond" w:hAnsi="Garamond"/>
+          <w:sz w:val="28"/>
+        </w:rPr>
+        <w:t xml:space="preserve">Navy sleep technique: distract your brain with </w:t>
+      </w:r>
+      <w:r>
+        <w:rPr>
+          <w:rFonts w:ascii="Garamond" w:hAnsi="Garamond"/>
+          <w:sz w:val="28"/>
+        </w:rPr>
+        <w:t>muscle exercises.</w:t>
+      </w:r>
+    </w:p>
+    <w:p>
+      <w:pPr>
+        <w:rPr>
+          <w:rFonts w:ascii="Garamond" w:hAnsi="Garamond"/>
+          <w:sz w:val="28"/>
+        </w:rPr>
+      </w:pPr>
+      <w:r>
+        <w:rPr>
+          <w:rFonts w:ascii="Garamond" w:hAnsi="Garamond"/>
+          <w:sz w:val="28"/>
+        </w:rPr>
+        <w:t xml:space="preserve">Stay organized in </w:t>
+      </w:r>
+      <w:r>
+        <w:rPr>
+          <w:rFonts w:ascii="Garamond" w:hAnsi="Garamond"/>
+          <w:sz w:val="28"/>
+        </w:rPr>
+        <w:t>work with note taking. This increases your value.</w:t>
+      </w:r>
+    </w:p>
+    <w:p>
+      <w:pPr>
+        <w:rPr>
+          <w:rFonts w:ascii="Garamond" w:hAnsi="Garamond"/>
+          <w:sz w:val="28"/>
+        </w:rPr>
+      </w:pPr>
+      <w:r>
+        <w:rPr>
+          <w:rFonts w:ascii="Garamond" w:hAnsi="Garamond"/>
+          <w:sz w:val="28"/>
+        </w:rPr>
+        <w:t>Instead of watching YT vids non-stop you should instead watch one vid, then get up and walk around before watching another. One technique to stop eating biscuits is to put them far out of the way.</w:t>
+      </w:r>
+    </w:p>
+    <w:p>
+      <w:pPr>
+        <w:rPr>
+          <w:rFonts w:ascii="Garamond" w:hAnsi="Garamond"/>
+          <w:sz w:val="28"/>
+        </w:rPr>
+      </w:pPr>
+    </w:p>
+    <w:p>
+      <w:pPr>
+        <w:rPr>
+          <w:rFonts w:ascii="Garamond" w:hAnsi="Garamond"/>
+          <w:sz w:val="28"/>
+        </w:rPr>
+      </w:pPr>
+      <w:hyperlink r:id="rId5" w:history="1">
+        <w:r>
+          <w:rPr>
+            <w:rStyle w:val="Hyperlink"/>
+            <w:rFonts w:ascii="Garamond" w:hAnsi="Garamond"/>
+            <w:sz w:val="28"/>
+          </w:rPr>
+          <w:t>https://hub.docker.com/r/continuumio/anaconda3/</w:t>
+        </w:r>
+      </w:hyperlink>
+      <w:r>
+        <w:rPr>
+          <w:rFonts w:ascii="Garamond" w:hAnsi="Garamond"/>
+          <w:sz w:val="28"/>
+        </w:rPr>
+        <w:t xml:space="preserve"> here is Anaconda, which we will install using Docker.</w:t>
+      </w:r>
+    </w:p>
+    <w:p>
+      <w:pPr>
+        <w:rPr>
+          <w:rFonts w:ascii="Garamond" w:hAnsi="Garamond"/>
+          <w:sz w:val="28"/>
+        </w:rPr>
+      </w:pPr>
+      <w:hyperlink r:id="rId6" w:history="1">
+        <w:r>
+          <w:rPr>
+            <w:rStyle w:val="Hyperlink"/>
+            <w:rFonts w:ascii="Garamond" w:hAnsi="Garamond"/>
+            <w:sz w:val="28"/>
+          </w:rPr>
+          <w:t>https://www.youtube.com/watch?v=cK7vgjOntqM</w:t>
+        </w:r>
+      </w:hyperlink>
+      <w:r>
+        <w:rPr>
+          <w:rFonts w:ascii="Garamond" w:hAnsi="Garamond"/>
+          <w:sz w:val="28"/>
+        </w:rPr>
+        <w:t xml:space="preserve"> install</w:t>
+      </w:r>
+    </w:p>
+    <w:p>
+      <w:pPr>
+        <w:rPr>
+          <w:rFonts w:ascii="Garamond" w:hAnsi="Garamond"/>
+          <w:sz w:val="28"/>
+        </w:rPr>
+      </w:pPr>
+      <w:r>
+        <w:rPr>
+          <w:rFonts w:ascii="Garamond" w:hAnsi="Garamond"/>
+          <w:sz w:val="28"/>
+        </w:rPr>
+        <w:t>Jupyter is powered by Anaconda. Conda is an alt to pip.</w:t>
+      </w:r>
+    </w:p>
+    <w:p>
+      <w:pPr>
+        <w:rPr>
+          <w:rFonts w:ascii="Garamond" w:hAnsi="Garamond"/>
+          <w:sz w:val="28"/>
+        </w:rPr>
+      </w:pPr>
+    </w:p>
+    <w:p>
+      <w:pPr>
+        <w:rPr>
+          <w:rFonts w:ascii="Garamond" w:hAnsi="Garamond"/>
+          <w:sz w:val="28"/>
+        </w:rPr>
+      </w:pPr>
+      <w:r>
+        <w:rPr>
+          <w:rFonts w:ascii="Garamond" w:hAnsi="Garamond"/>
+          <w:sz w:val="28"/>
+        </w:rPr>
+        <w:t xml:space="preserve">Origin: </w:t>
+      </w:r>
+      <w:r>
+        <w:rPr>
+          <w:rFonts w:ascii="Garamond" w:hAnsi="Garamond"/>
+          <w:sz w:val="28"/>
+        </w:rPr>
+        <w:t>https://docs.docker.com/reference/cli/docker/container/create/</w:t>
+      </w:r>
+    </w:p>
+    <w:p>
+      <w:pPr>
+        <w:rPr>
+          <w:rFonts w:ascii="Garamond" w:hAnsi="Garamond"/>
+          <w:sz w:val="28"/>
+        </w:rPr>
+      </w:pPr>
+      <w:r>
+        <w:rPr>
+          <w:rFonts w:ascii="Garamond" w:hAnsi="Garamond"/>
+          <w:sz w:val="28"/>
+        </w:rPr>
+        <w:t>To turn an image into a container, you use:</w:t>
+      </w:r>
+    </w:p>
+    <w:p>
+      <w:pPr>
+        <w:rPr>
+          <w:rFonts w:ascii="Consolas" w:hAnsi="Consolas"/>
+          <w:sz w:val="28"/>
+        </w:rPr>
+      </w:pPr>
+      <w:r>
+        <w:rPr>
+          <w:rFonts w:ascii="Consolas" w:hAnsi="Consolas"/>
+          <w:sz w:val="28"/>
+        </w:rPr>
+        <w:t xml:space="preserve">docker container create -i -t --name </w:t>
+      </w:r>
+      <w:r>
+        <w:rPr>
+          <w:rFonts w:ascii="Consolas" w:hAnsi="Consolas"/>
+          <w:sz w:val="28"/>
+        </w:rPr>
+        <w:t xml:space="preserve">[name e.g. mycontainer] [image name e.g. </w:t>
+      </w:r>
+      <w:r>
+        <w:rPr>
+          <w:rFonts w:ascii="Consolas" w:hAnsi="Consolas"/>
+          <w:sz w:val="28"/>
+        </w:rPr>
+        <w:t>"fedora:latest"</w:t>
+      </w:r>
+      <w:r>
+        <w:rPr>
+          <w:rFonts w:ascii="Consolas" w:hAnsi="Consolas"/>
+          <w:sz w:val="28"/>
+        </w:rPr>
+        <w:t>]</w:t>
+      </w:r>
+    </w:p>
+    <w:p>
+      <w:pPr>
+        <w:rPr>
+          <w:rFonts w:ascii="Garamond" w:hAnsi="Garamond"/>
+          <w:sz w:val="28"/>
+        </w:rPr>
+      </w:pPr>
+      <w:r>
+        <w:rPr>
+          <w:rFonts w:ascii="Garamond" w:hAnsi="Garamond"/>
+          <w:sz w:val="28"/>
+        </w:rPr>
+        <w:t>then to start it:</w:t>
+      </w:r>
+    </w:p>
+    <w:p>
+      <w:pPr>
+        <w:rPr>
+          <w:rFonts w:ascii="Consolas" w:hAnsi="Consolas"/>
+          <w:sz w:val="28"/>
+        </w:rPr>
+      </w:pPr>
+      <w:r>
+        <w:rPr>
+          <w:rFonts w:ascii="Consolas" w:hAnsi="Consolas"/>
+          <w:sz w:val="28"/>
+        </w:rPr>
+        <w:t>docker container start --attach -i mycontainer</w:t>
+      </w:r>
+    </w:p>
+    <w:p>
+      <w:pPr>
+        <w:rPr>
+          <w:rFonts w:ascii="Garamond" w:hAnsi="Garamond"/>
+          <w:sz w:val="28"/>
+        </w:rPr>
+      </w:pPr>
+      <w:r>
+        <w:rPr>
+          <w:rFonts w:ascii="Garamond" w:hAnsi="Garamond"/>
+          <w:sz w:val="28"/>
+        </w:rPr>
+        <w:t>from here you can actually use the container.</w:t>
+      </w:r>
+    </w:p>
+    <w:p>
+      <w:pPr>
+        <w:rPr>
+          <w:rFonts w:ascii="Consolas" w:hAnsi="Consolas"/>
+          <w:sz w:val="28"/>
+        </w:rPr>
+      </w:pPr>
+      <w:r>
+        <w:rPr>
+          <w:rFonts w:ascii="Consolas" w:hAnsi="Consolas"/>
+          <w:sz w:val="28"/>
+        </w:rPr>
+        <w:t>docker start -i mycontainer</w:t>
+      </w:r>
+    </w:p>
+    <w:p>
+      <w:pPr>
+        <w:rPr>
+          <w:rFonts w:ascii="Garamond" w:hAnsi="Garamond"/>
+          <w:sz w:val="28"/>
+        </w:rPr>
+      </w:pPr>
+      <w:r>
+        <w:rPr>
+          <w:rFonts w:ascii="Garamond" w:hAnsi="Garamond"/>
+          <w:sz w:val="28"/>
+        </w:rPr>
+        <w:t>is a shorter version.</w:t>
+      </w:r>
+    </w:p>
+    <w:p>
+      <w:pPr>
+        <w:rPr>
+          <w:rFonts w:ascii="Garamond" w:hAnsi="Garamond"/>
+          <w:sz w:val="28"/>
+        </w:rPr>
+      </w:pPr>
+      <w:r>
+        <w:rPr>
+          <w:rFonts w:ascii="Garamond" w:hAnsi="Garamond"/>
+          <w:sz w:val="28"/>
+        </w:rPr>
+        <w:t>It needs to be kept open so the container can be interacted with. Now for an example:</w:t>
+      </w:r>
+    </w:p>
+    <w:p>
+      <w:pPr>
+        <w:rPr>
+          <w:rFonts w:ascii="Consolas" w:hAnsi="Consolas"/>
+          <w:sz w:val="28"/>
+        </w:rPr>
+      </w:pPr>
+      <w:r>
+        <w:rPr>
+          <w:rFonts w:ascii="Consolas" w:hAnsi="Consolas"/>
+          <w:sz w:val="28"/>
+        </w:rPr>
+        <w:t>docker exec -it mycontainer /bin/sh</w:t>
+      </w:r>
+    </w:p>
+    <w:p>
+      <w:pPr>
+        <w:rPr>
+          <w:rFonts w:ascii="Garamond" w:hAnsi="Garamond"/>
+          <w:sz w:val="28"/>
+        </w:rPr>
+      </w:pPr>
+      <w:r>
+        <w:rPr>
+          <w:rFonts w:ascii="Garamond" w:hAnsi="Garamond"/>
+          <w:sz w:val="28"/>
+        </w:rPr>
+        <w:t>it executes the basic shell command (Bash is a superset).</w:t>
+      </w:r>
+    </w:p>
+    <w:p>
+      <w:pPr>
+        <w:rPr>
+          <w:rFonts w:ascii="Garamond" w:hAnsi="Garamond"/>
+          <w:sz w:val="28"/>
+        </w:rPr>
+      </w:pPr>
+    </w:p>
+    <w:p>
+      <w:pPr>
+        <w:rPr>
+          <w:rFonts w:ascii="Garamond" w:hAnsi="Garamond"/>
+          <w:sz w:val="28"/>
+        </w:rPr>
+      </w:pPr>
+    </w:p>
+    <w:p>
+      <w:pPr>
+        <w:rPr>
+          <w:rFonts w:ascii="Garamond" w:hAnsi="Garamond"/>
+          <w:sz w:val="28"/>
+        </w:rPr>
+      </w:pPr>
+      <w:r>
+        <w:rPr>
+          <w:rFonts w:ascii="Garamond" w:hAnsi="Garamond"/>
+          <w:sz w:val="28"/>
+        </w:rPr>
+        <w:lastRenderedPageBreak/>
+        <w:t xml:space="preserve">Orgin: </w:t>
+      </w:r>
+      <w:hyperlink r:id="rId7" w:history="1">
+        <w:r>
+          <w:rPr>
+            <w:rStyle w:val="Hyperlink"/>
+            <w:rFonts w:ascii="Garamond" w:hAnsi="Garamond"/>
+            <w:sz w:val="28"/>
+          </w:rPr>
+          <w:t>https://thenewstack.io/set-up-python-on-fedora-linux-4-steps/</w:t>
+        </w:r>
+      </w:hyperlink>
+    </w:p>
+    <w:p>
+      <w:pPr>
+        <w:rPr>
+          <w:rFonts w:ascii="Garamond" w:hAnsi="Garamond"/>
+          <w:sz w:val="28"/>
+        </w:rPr>
+      </w:pPr>
+      <w:r>
+        <w:rPr>
+          <w:rFonts w:ascii="Garamond" w:hAnsi="Garamond"/>
+          <w:sz w:val="28"/>
+        </w:rPr>
+        <w:t>The Fedora image doesn’t install Python by default even though normal Fedora does, so:</w:t>
+      </w:r>
+    </w:p>
+    <w:p>
+      <w:pPr>
+        <w:rPr>
+          <w:rFonts w:ascii="Consolas" w:hAnsi="Consolas"/>
+          <w:sz w:val="28"/>
+        </w:rPr>
+      </w:pPr>
+      <w:r>
+        <w:rPr>
+          <w:rFonts w:ascii="Consolas" w:hAnsi="Consolas"/>
+          <w:sz w:val="28"/>
+        </w:rPr>
+        <w:t xml:space="preserve">dnf install python3 </w:t>
+      </w:r>
+      <w:r>
+        <w:rPr>
+          <w:rFonts w:ascii="Consolas" w:hAnsi="Consolas"/>
+          <w:sz w:val="28"/>
+        </w:rPr>
+        <w:t xml:space="preserve">pip </w:t>
+      </w:r>
+      <w:r>
+        <w:rPr>
+          <w:rFonts w:ascii="Consolas" w:hAnsi="Consolas"/>
+          <w:sz w:val="28"/>
+        </w:rPr>
+        <w:t>-y</w:t>
+      </w:r>
+    </w:p>
+    <w:p>
+      <w:pPr>
+        <w:rPr>
+          <w:rFonts w:ascii="Garamond" w:hAnsi="Garamond"/>
+          <w:sz w:val="28"/>
+        </w:rPr>
+      </w:pPr>
+      <w:r>
+        <w:rPr>
+          <w:rFonts w:ascii="Garamond" w:hAnsi="Garamond"/>
+          <w:sz w:val="28"/>
+        </w:rPr>
+        <w:t>use Ctrl-D to exit the IDLE, Ctrl-Z will exit the program.</w:t>
+      </w:r>
+    </w:p>
+    <w:p>
+      <w:pPr>
+        <w:rPr>
+          <w:rFonts w:ascii="Garamond" w:hAnsi="Garamond"/>
+          <w:sz w:val="28"/>
+        </w:rPr>
+      </w:pPr>
+    </w:p>
+    <w:p>
+      <w:pPr>
+        <w:rPr>
+          <w:rFonts w:ascii="Garamond" w:hAnsi="Garamond"/>
+          <w:sz w:val="28"/>
+        </w:rPr>
+      </w:pPr>
+      <w:hyperlink r:id="rId8" w:history="1">
+        <w:r>
+          <w:rPr>
+            <w:rStyle w:val="Hyperlink"/>
+            <w:rFonts w:ascii="Garamond" w:hAnsi="Garamond"/>
+            <w:sz w:val="28"/>
+          </w:rPr>
+          <w:t>https://github.com/GonzagaCPSC322/U0-Introduction/blob/master/B%20Environment%20Setup.ipynb</w:t>
+        </w:r>
+      </w:hyperlink>
+      <w:r>
+        <w:rPr>
+          <w:rFonts w:ascii="Garamond" w:hAnsi="Garamond"/>
+          <w:sz w:val="28"/>
+        </w:rPr>
+        <w:t xml:space="preserve"> is this a way to run Jupyter through Docker? Useful.</w:t>
+      </w:r>
+    </w:p>
+    <w:p>
+      <w:pPr>
+        <w:rPr>
           <w:sz w:val="32"/>
         </w:rPr>
       </w:pPr>
@@ -1002,7 +1325,7 @@
     </w:p>
     <w:p>
       <w:pPr>
-        <w:pStyle w:val="Heading2"/>
+        <w:pStyle w:val="Heading1"/>
       </w:pPr>
       <w:r>
         <w:lastRenderedPageBreak/>
@@ -1513,11 +1836,11 @@
     <w:link w:val="Heading1Char"/>
     <w:uiPriority w:val="9"/>
     <w:qFormat/>
-    <w:rsid w:val="00C724B1"/>
+    <w:rsid w:val="00F004A0"/>
     <w:pPr>
       <w:keepNext/>
       <w:keepLines/>
-      <w:spacing w:before="240" w:after="0"/>
+      <w:spacing w:after="120"/>
       <w:outlineLvl w:val="0"/>
     </w:pPr>
     <w:rPr>
@@ -1653,12 +1976,24 @@
     <w:basedOn w:val="DefaultParagraphFont"/>
     <w:link w:val="Heading1"/>
     <w:uiPriority w:val="9"/>
-    <w:rsid w:val="00C724B1"/>
+    <w:rsid w:val="00F004A0"/>
     <w:rPr>
       <w:rFonts w:asciiTheme="majorHAnsi" w:eastAsiaTheme="majorEastAsia" w:hAnsiTheme="majorHAnsi" w:cstheme="majorBidi"/>
       <w:color w:val="2E74B5" w:themeColor="accent1" w:themeShade="BF"/>
       <w:sz w:val="32"/>
       <w:szCs w:val="32"/>
+    </w:rPr>
+  </w:style>
+  <w:style w:type="character" w:styleId="UnresolvedMention">
+    <w:name w:val="Unresolved Mention"/>
+    <w:basedOn w:val="DefaultParagraphFont"/>
+    <w:uiPriority w:val="99"/>
+    <w:semiHidden/>
+    <w:unhideWhenUsed/>
+    <w:rsid w:val="00D9256F"/>
+    <w:rPr>
+      <w:color w:val="605E5C"/>
+      <w:shd w:val="clear" w:color="auto" w:fill="E1DFDD"/>
     </w:rPr>
   </w:style>
 </w:styles>

</xml_diff>

<commit_message>
Added Anaconda to work on
</commit_message>
<xml_diff>
--- a/Docker_API.docx
+++ b/Docker_API.docx
@@ -21,17 +21,20 @@
     <w:p>
       <w:pPr>
         <w:rPr>
-          <w:sz w:val="28"/>
-        </w:rPr>
-      </w:pPr>
-      <w:r>
-        <w:rPr>
+          <w:rFonts w:ascii="Garamond" w:hAnsi="Garamond"/>
+          <w:sz w:val="28"/>
+        </w:rPr>
+      </w:pPr>
+      <w:r>
+        <w:rPr>
+          <w:rFonts w:ascii="Garamond" w:hAnsi="Garamond"/>
           <w:sz w:val="28"/>
         </w:rPr>
         <w:t xml:space="preserve">Docker is </w:t>
       </w:r>
       <w:r>
         <w:rPr>
+          <w:rFonts w:ascii="Garamond" w:hAnsi="Garamond"/>
           <w:sz w:val="28"/>
         </w:rPr>
         <w:t>a container management program.</w:t>
@@ -40,11 +43,13 @@
     <w:p>
       <w:pPr>
         <w:rPr>
-          <w:sz w:val="28"/>
-        </w:rPr>
-      </w:pPr>
-      <w:r>
-        <w:rPr>
+          <w:rFonts w:ascii="Garamond" w:hAnsi="Garamond"/>
+          <w:sz w:val="28"/>
+        </w:rPr>
+      </w:pPr>
+      <w:r>
+        <w:rPr>
+          <w:rFonts w:ascii="Garamond" w:hAnsi="Garamond"/>
           <w:sz w:val="28"/>
         </w:rPr>
         <w:t>A container is a standardized unit to develop, ship, and deploy an application or an application suite (group of programs). (Docker, 2023)</w:t>
@@ -53,11 +58,13 @@
     <w:p>
       <w:pPr>
         <w:rPr>
-          <w:sz w:val="28"/>
-        </w:rPr>
-      </w:pPr>
-      <w:r>
-        <w:rPr>
+          <w:rFonts w:ascii="Garamond" w:hAnsi="Garamond"/>
+          <w:sz w:val="28"/>
+        </w:rPr>
+      </w:pPr>
+      <w:r>
+        <w:rPr>
+          <w:rFonts w:ascii="Garamond" w:hAnsi="Garamond"/>
           <w:sz w:val="28"/>
         </w:rPr>
         <w:t>A container contains all the apps and dependencies required to run an app. An image is a template that downloads and/or assembles the missing pieces. (Amazon, 2024)</w:t>
@@ -81,24 +88,32 @@
     <w:p>
       <w:pPr>
         <w:rPr>
-          <w:sz w:val="28"/>
-        </w:rPr>
-      </w:pPr>
-      <w:r>
-        <w:rPr>
-          <w:sz w:val="28"/>
+          <w:rFonts w:ascii="Garamond" w:hAnsi="Garamond"/>
+          <w:sz w:val="28"/>
+          <w:szCs w:val="28"/>
+        </w:rPr>
+      </w:pPr>
+      <w:r>
+        <w:rPr>
+          <w:rFonts w:ascii="Garamond" w:hAnsi="Garamond"/>
+          <w:sz w:val="28"/>
+          <w:szCs w:val="28"/>
         </w:rPr>
         <w:t>Python API for Docker</w:t>
       </w:r>
       <w:r>
         <w:rPr>
-          <w:sz w:val="28"/>
+          <w:rFonts w:ascii="Garamond" w:hAnsi="Garamond"/>
+          <w:sz w:val="28"/>
+          <w:szCs w:val="28"/>
         </w:rPr>
         <w:t>:</w:t>
       </w:r>
       <w:r>
         <w:rPr>
-          <w:sz w:val="28"/>
+          <w:rFonts w:ascii="Garamond" w:hAnsi="Garamond"/>
+          <w:sz w:val="28"/>
+          <w:szCs w:val="28"/>
         </w:rPr>
         <w:t xml:space="preserve"> </w:t>
       </w:r>
@@ -106,20 +121,26 @@
         <w:r>
           <w:rPr>
             <w:rStyle w:val="Hyperlink"/>
+            <w:rFonts w:ascii="Garamond" w:hAnsi="Garamond"/>
             <w:sz w:val="28"/>
+            <w:szCs w:val="28"/>
           </w:rPr>
           <w:t>https://docker-py.readthedocs.io/en/stable/</w:t>
         </w:r>
       </w:hyperlink>
       <w:r>
         <w:rPr>
-          <w:sz w:val="28"/>
+          <w:rFonts w:ascii="Garamond" w:hAnsi="Garamond"/>
+          <w:sz w:val="28"/>
+          <w:szCs w:val="28"/>
         </w:rPr>
         <w:t xml:space="preserve"> </w:t>
       </w:r>
       <w:r>
         <w:rPr>
-          <w:sz w:val="28"/>
+          <w:rFonts w:ascii="Garamond" w:hAnsi="Garamond"/>
+          <w:sz w:val="28"/>
+          <w:szCs w:val="28"/>
         </w:rPr>
         <w:t>(Docker SDK, n.d.)</w:t>
       </w:r>
@@ -127,18 +148,24 @@
     <w:p>
       <w:pPr>
         <w:rPr>
-          <w:sz w:val="28"/>
-        </w:rPr>
-      </w:pPr>
-      <w:r>
-        <w:rPr>
-          <w:sz w:val="28"/>
+          <w:rFonts w:ascii="Garamond" w:hAnsi="Garamond"/>
+          <w:sz w:val="28"/>
+          <w:szCs w:val="28"/>
+        </w:rPr>
+      </w:pPr>
+      <w:r>
+        <w:rPr>
+          <w:rFonts w:ascii="Garamond" w:hAnsi="Garamond"/>
+          <w:sz w:val="28"/>
+          <w:szCs w:val="28"/>
         </w:rPr>
         <w:t xml:space="preserve">The Python SDK is a Python module that can be used in Python scripts to manipulate Docker, such as running a container, </w:t>
       </w:r>
       <w:r>
         <w:rPr>
-          <w:sz w:val="28"/>
+          <w:rFonts w:ascii="Garamond" w:hAnsi="Garamond"/>
+          <w:sz w:val="28"/>
+          <w:szCs w:val="28"/>
         </w:rPr>
         <w:t>creating a service and terminating containers and images.</w:t>
       </w:r>
@@ -1025,28 +1052,7 @@
           <w:rFonts w:ascii="Consolas" w:hAnsi="Consolas"/>
           <w:sz w:val="28"/>
         </w:rPr>
-        <w:t xml:space="preserve">docker container create -i -t --name </w:t>
-      </w:r>
-      <w:r>
-        <w:rPr>
-          <w:rFonts w:ascii="Consolas" w:hAnsi="Consolas"/>
-          <w:sz w:val="28"/>
-        </w:rPr>
-        <w:t xml:space="preserve">[name e.g. mycontainer] [image name e.g. </w:t>
-      </w:r>
-      <w:r>
-        <w:rPr>
-          <w:rFonts w:ascii="Consolas" w:hAnsi="Consolas"/>
-          <w:sz w:val="28"/>
-        </w:rPr>
-        <w:t>"fedora:latest"</w:t>
-      </w:r>
-      <w:r>
-        <w:rPr>
-          <w:rFonts w:ascii="Consolas" w:hAnsi="Consolas"/>
-          <w:sz w:val="28"/>
-        </w:rPr>
-        <w:t>]</w:t>
+        <w:t>docker container create -i -t --name [name e.g. mycontainer] [image name e.g. "fedora:latest"]</w:t>
       </w:r>
     </w:p>
     <w:p>
@@ -1238,21 +1244,7 @@
           <w:rFonts w:ascii="Consolas" w:hAnsi="Consolas"/>
           <w:sz w:val="28"/>
         </w:rPr>
-        <w:t xml:space="preserve">dnf install python3 </w:t>
-      </w:r>
-      <w:r>
-        <w:rPr>
-          <w:rFonts w:ascii="Consolas" w:hAnsi="Consolas"/>
-          <w:sz w:val="28"/>
-        </w:rPr>
-        <w:t xml:space="preserve">pip </w:t>
-      </w:r>
-      <w:r>
-        <w:rPr>
-          <w:rFonts w:ascii="Consolas" w:hAnsi="Consolas"/>
-          <w:sz w:val="28"/>
-        </w:rPr>
-        <w:t>-y</w:t>
+        <w:t>dnf install python3 pip -y</w:t>
       </w:r>
     </w:p>
     <w:p>
@@ -1292,7 +1284,31 @@
             <w:rFonts w:ascii="Garamond" w:hAnsi="Garamond"/>
             <w:sz w:val="28"/>
           </w:rPr>
-          <w:t>https://github.com/GonzagaCPSC322/U0-Introduction/blob/master/B%20Environment%20Setup.ipynb</w:t>
+          <w:t>https://github.com/Gonz</w:t>
+        </w:r>
+        <w:r>
+          <w:rPr>
+            <w:rStyle w:val="Hyperlink"/>
+            <w:rFonts w:ascii="Garamond" w:hAnsi="Garamond"/>
+            <w:sz w:val="28"/>
+          </w:rPr>
+          <w:t>agaCPSC322/U0-Introduction/blob/maste</w:t>
+        </w:r>
+        <w:r>
+          <w:rPr>
+            <w:rStyle w:val="Hyperlink"/>
+            <w:rFonts w:ascii="Garamond" w:hAnsi="Garamond"/>
+            <w:sz w:val="28"/>
+          </w:rPr>
+          <w:t>r</w:t>
+        </w:r>
+        <w:r>
+          <w:rPr>
+            <w:rStyle w:val="Hyperlink"/>
+            <w:rFonts w:ascii="Garamond" w:hAnsi="Garamond"/>
+            <w:sz w:val="28"/>
+          </w:rPr>
+          <w:t>/B%20Environment%20Setup.ipynb</w:t>
         </w:r>
       </w:hyperlink>
       <w:r>
@@ -1309,6 +1325,72 @@
           <w:sz w:val="32"/>
         </w:rPr>
       </w:pPr>
+      <w:r>
+        <w:rPr>
+          <w:sz w:val="32"/>
+        </w:rPr>
+        <w:br w:type="page"/>
+      </w:r>
+    </w:p>
+    <w:p>
+      <w:pPr>
+        <w:pStyle w:val="Heading1"/>
+      </w:pPr>
+      <w:r>
+        <w:lastRenderedPageBreak/>
+        <w:t>23/04/2024</w:t>
+      </w:r>
+    </w:p>
+    <w:p>
+      <w:pPr>
+        <w:rPr>
+          <w:sz w:val="32"/>
+        </w:rPr>
+      </w:pPr>
+      <w:r>
+        <w:rPr>
+          <w:sz w:val="32"/>
+        </w:rPr>
+        <w:t>Have worked on the file more, I am almost done getting the thing to actually run Jupyter but there is a snag getting it to run from the commandline.</w:t>
+      </w:r>
+    </w:p>
+    <w:p>
+      <w:pPr>
+        <w:rPr>
+          <w:sz w:val="32"/>
+        </w:rPr>
+      </w:pPr>
+      <w:r>
+        <w:rPr>
+          <w:sz w:val="32"/>
+        </w:rPr>
+        <w:t>docker start -ai "Anaconda"</w:t>
+      </w:r>
+      <w:r>
+        <w:rPr>
+          <w:sz w:val="32"/>
+        </w:rPr>
+        <w:t xml:space="preserve"> -&gt; </w:t>
+      </w:r>
+      <w:r>
+        <w:rPr>
+          <w:sz w:val="32"/>
+        </w:rPr>
+        <w:t>jupyter lab --ip="0.0.0.0" --port=8888 --no-browser --allow-root --notebook-dir=/home</w:t>
+      </w:r>
+    </w:p>
+    <w:p>
+      <w:pPr>
+        <w:rPr>
+          <w:sz w:val="32"/>
+        </w:rPr>
+      </w:pPr>
+      <w:r>
+        <w:rPr>
+          <w:sz w:val="32"/>
+        </w:rPr>
+        <w:t>are the commands needed to run it after starting it earlier.</w:t>
+      </w:r>
     </w:p>
     <w:p>
       <w:pPr>
@@ -1836,7 +1918,7 @@
     <w:link w:val="Heading1Char"/>
     <w:uiPriority w:val="9"/>
     <w:qFormat/>
-    <w:rsid w:val="00F004A0"/>
+    <w:rsid w:val="00F257D0"/>
     <w:pPr>
       <w:keepNext/>
       <w:keepLines/>
@@ -1844,7 +1926,7 @@
       <w:outlineLvl w:val="0"/>
     </w:pPr>
     <w:rPr>
-      <w:rFonts w:asciiTheme="majorHAnsi" w:eastAsiaTheme="majorEastAsia" w:hAnsiTheme="majorHAnsi" w:cstheme="majorBidi"/>
+      <w:rFonts w:ascii="Garamond" w:eastAsiaTheme="majorEastAsia" w:hAnsi="Garamond" w:cstheme="majorBidi"/>
       <w:color w:val="2E74B5" w:themeColor="accent1" w:themeShade="BF"/>
       <w:sz w:val="32"/>
       <w:szCs w:val="32"/>
@@ -1976,9 +2058,9 @@
     <w:basedOn w:val="DefaultParagraphFont"/>
     <w:link w:val="Heading1"/>
     <w:uiPriority w:val="9"/>
-    <w:rsid w:val="00F004A0"/>
+    <w:rsid w:val="00F257D0"/>
     <w:rPr>
-      <w:rFonts w:asciiTheme="majorHAnsi" w:eastAsiaTheme="majorEastAsia" w:hAnsiTheme="majorHAnsi" w:cstheme="majorBidi"/>
+      <w:rFonts w:ascii="Garamond" w:eastAsiaTheme="majorEastAsia" w:hAnsi="Garamond" w:cstheme="majorBidi"/>
       <w:color w:val="2E74B5" w:themeColor="accent1" w:themeShade="BF"/>
       <w:sz w:val="32"/>
       <w:szCs w:val="32"/>
@@ -1994,6 +2076,18 @@
     <w:rPr>
       <w:color w:val="605E5C"/>
       <w:shd w:val="clear" w:color="auto" w:fill="E1DFDD"/>
+    </w:rPr>
+  </w:style>
+  <w:style w:type="character" w:styleId="FollowedHyperlink">
+    <w:name w:val="FollowedHyperlink"/>
+    <w:basedOn w:val="DefaultParagraphFont"/>
+    <w:uiPriority w:val="99"/>
+    <w:semiHidden/>
+    <w:unhideWhenUsed/>
+    <w:rsid w:val="00D12B02"/>
+    <w:rPr>
+      <w:color w:val="954F72" w:themeColor="followedHyperlink"/>
+      <w:u w:val="single"/>
     </w:rPr>
   </w:style>
 </w:styles>

</xml_diff>

<commit_message>
Slight adjustment to document
</commit_message>
<xml_diff>
--- a/Docker_API.docx
+++ b/Docker_API.docx
@@ -289,12 +289,30 @@
           <w:sz w:val="28"/>
         </w:rPr>
       </w:pPr>
-      <w:r>
-        <w:rPr>
-          <w:rFonts w:ascii="Consolas" w:hAnsi="Consolas"/>
-          <w:sz w:val="28"/>
-        </w:rPr>
-        <w:t>client.containers.list()</w:t>
+      <w:proofErr w:type="spellStart"/>
+      <w:proofErr w:type="gramStart"/>
+      <w:r>
+        <w:rPr>
+          <w:rFonts w:ascii="Consolas" w:hAnsi="Consolas"/>
+          <w:sz w:val="28"/>
+        </w:rPr>
+        <w:t>client.containers</w:t>
+      </w:r>
+      <w:proofErr w:type="gramEnd"/>
+      <w:r>
+        <w:rPr>
+          <w:rFonts w:ascii="Consolas" w:hAnsi="Consolas"/>
+          <w:sz w:val="28"/>
+        </w:rPr>
+        <w:t>.list</w:t>
+      </w:r>
+      <w:proofErr w:type="spellEnd"/>
+      <w:r>
+        <w:rPr>
+          <w:rFonts w:ascii="Consolas" w:hAnsi="Consolas"/>
+          <w:sz w:val="28"/>
+        </w:rPr>
+        <w:t>()</w:t>
       </w:r>
     </w:p>
     <w:p>
@@ -327,13 +345,32 @@
           <w:sz w:val="28"/>
         </w:rPr>
       </w:pPr>
-      <w:r>
-        <w:rPr>
-          <w:rFonts w:ascii="Consolas" w:hAnsi="Consolas"/>
-          <w:sz w:val="28"/>
-        </w:rPr>
-        <w:t>client.containers.run("</w:t>
-      </w:r>
+      <w:proofErr w:type="spellStart"/>
+      <w:proofErr w:type="gramStart"/>
+      <w:r>
+        <w:rPr>
+          <w:rFonts w:ascii="Consolas" w:hAnsi="Consolas"/>
+          <w:sz w:val="28"/>
+        </w:rPr>
+        <w:t>client.containers.run</w:t>
+      </w:r>
+      <w:proofErr w:type="spellEnd"/>
+      <w:r>
+        <w:rPr>
+          <w:rFonts w:ascii="Consolas" w:hAnsi="Consolas"/>
+          <w:sz w:val="28"/>
+        </w:rPr>
+        <w:t>(</w:t>
+      </w:r>
+      <w:proofErr w:type="gramEnd"/>
+      <w:r>
+        <w:rPr>
+          <w:rFonts w:ascii="Consolas" w:hAnsi="Consolas"/>
+          <w:sz w:val="28"/>
+        </w:rPr>
+        <w:t>"</w:t>
+      </w:r>
+      <w:proofErr w:type="spellStart"/>
       <w:r>
         <w:rPr>
           <w:rFonts w:ascii="Consolas" w:hAnsi="Consolas"/>
@@ -341,6 +378,7 @@
         </w:rPr>
         <w:t>fedora:latest</w:t>
       </w:r>
+      <w:proofErr w:type="spellEnd"/>
       <w:r>
         <w:rPr>
           <w:rFonts w:ascii="Consolas" w:hAnsi="Consolas"/>
@@ -384,8 +422,17 @@
           <w:rFonts w:ascii="Consolas" w:hAnsi="Consolas"/>
           <w:sz w:val="28"/>
         </w:rPr>
-        <w:t>docker build -t getting-started .</w:t>
-      </w:r>
+        <w:t>docker build -t getting-</w:t>
+      </w:r>
+      <w:proofErr w:type="gramStart"/>
+      <w:r>
+        <w:rPr>
+          <w:rFonts w:ascii="Consolas" w:hAnsi="Consolas"/>
+          <w:sz w:val="28"/>
+        </w:rPr>
+        <w:t>started .</w:t>
+      </w:r>
+      <w:proofErr w:type="gramEnd"/>
     </w:p>
     <w:p>
       <w:pPr>
@@ -409,12 +456,30 @@
           <w:sz w:val="28"/>
         </w:rPr>
       </w:pPr>
-      <w:r>
-        <w:rPr>
-          <w:rFonts w:ascii="Consolas" w:hAnsi="Consolas"/>
-          <w:sz w:val="28"/>
-        </w:rPr>
-        <w:t>client.images.build(path = "./", tag = "getting-started")</w:t>
+      <w:proofErr w:type="spellStart"/>
+      <w:proofErr w:type="gramStart"/>
+      <w:r>
+        <w:rPr>
+          <w:rFonts w:ascii="Consolas" w:hAnsi="Consolas"/>
+          <w:sz w:val="28"/>
+        </w:rPr>
+        <w:t>client.images</w:t>
+      </w:r>
+      <w:proofErr w:type="gramEnd"/>
+      <w:r>
+        <w:rPr>
+          <w:rFonts w:ascii="Consolas" w:hAnsi="Consolas"/>
+          <w:sz w:val="28"/>
+        </w:rPr>
+        <w:t>.build</w:t>
+      </w:r>
+      <w:proofErr w:type="spellEnd"/>
+      <w:r>
+        <w:rPr>
+          <w:rFonts w:ascii="Consolas" w:hAnsi="Consolas"/>
+          <w:sz w:val="28"/>
+        </w:rPr>
+        <w:t>(path = "./", tag = "getting-started")</w:t>
       </w:r>
     </w:p>
     <w:p>
@@ -447,12 +512,30 @@
           <w:sz w:val="28"/>
         </w:rPr>
       </w:pPr>
-      <w:r>
-        <w:rPr>
-          <w:rFonts w:ascii="Consolas" w:hAnsi="Consolas"/>
-          <w:sz w:val="28"/>
-        </w:rPr>
-        <w:t>client.images.pull(fedora:39)</w:t>
+      <w:proofErr w:type="spellStart"/>
+      <w:proofErr w:type="gramStart"/>
+      <w:r>
+        <w:rPr>
+          <w:rFonts w:ascii="Consolas" w:hAnsi="Consolas"/>
+          <w:sz w:val="28"/>
+        </w:rPr>
+        <w:t>client.images</w:t>
+      </w:r>
+      <w:proofErr w:type="gramEnd"/>
+      <w:r>
+        <w:rPr>
+          <w:rFonts w:ascii="Consolas" w:hAnsi="Consolas"/>
+          <w:sz w:val="28"/>
+        </w:rPr>
+        <w:t>.pull</w:t>
+      </w:r>
+      <w:proofErr w:type="spellEnd"/>
+      <w:r>
+        <w:rPr>
+          <w:rFonts w:ascii="Consolas" w:hAnsi="Consolas"/>
+          <w:sz w:val="28"/>
+        </w:rPr>
+        <w:t>(fedora:39)</w:t>
       </w:r>
       <w:r>
         <w:rPr>
@@ -490,12 +573,30 @@
           <w:sz w:val="28"/>
         </w:rPr>
       </w:pPr>
-      <w:r>
-        <w:rPr>
-          <w:rFonts w:ascii="Consolas" w:hAnsi="Consolas"/>
-          <w:sz w:val="28"/>
-        </w:rPr>
-        <w:t>client.images.pull(platform="fedora:39")</w:t>
+      <w:proofErr w:type="spellStart"/>
+      <w:proofErr w:type="gramStart"/>
+      <w:r>
+        <w:rPr>
+          <w:rFonts w:ascii="Consolas" w:hAnsi="Consolas"/>
+          <w:sz w:val="28"/>
+        </w:rPr>
+        <w:t>client.images</w:t>
+      </w:r>
+      <w:proofErr w:type="gramEnd"/>
+      <w:r>
+        <w:rPr>
+          <w:rFonts w:ascii="Consolas" w:hAnsi="Consolas"/>
+          <w:sz w:val="28"/>
+        </w:rPr>
+        <w:t>.pull</w:t>
+      </w:r>
+      <w:proofErr w:type="spellEnd"/>
+      <w:r>
+        <w:rPr>
+          <w:rFonts w:ascii="Consolas" w:hAnsi="Consolas"/>
+          <w:sz w:val="28"/>
+        </w:rPr>
+        <w:t>(platform="fedora:39")</w:t>
       </w:r>
       <w:r>
         <w:rPr>
@@ -519,12 +620,46 @@
           <w:sz w:val="28"/>
         </w:rPr>
       </w:pPr>
-      <w:r>
-        <w:rPr>
-          <w:rFonts w:ascii="Consolas" w:hAnsi="Consolas"/>
-          <w:sz w:val="28"/>
-        </w:rPr>
-        <w:t>client.images.pull("fedora:latest")</w:t>
+      <w:proofErr w:type="spellStart"/>
+      <w:proofErr w:type="gramStart"/>
+      <w:r>
+        <w:rPr>
+          <w:rFonts w:ascii="Consolas" w:hAnsi="Consolas"/>
+          <w:sz w:val="28"/>
+        </w:rPr>
+        <w:t>client.images</w:t>
+      </w:r>
+      <w:proofErr w:type="gramEnd"/>
+      <w:r>
+        <w:rPr>
+          <w:rFonts w:ascii="Consolas" w:hAnsi="Consolas"/>
+          <w:sz w:val="28"/>
+        </w:rPr>
+        <w:t>.pull</w:t>
+      </w:r>
+      <w:proofErr w:type="spellEnd"/>
+      <w:r>
+        <w:rPr>
+          <w:rFonts w:ascii="Consolas" w:hAnsi="Consolas"/>
+          <w:sz w:val="28"/>
+        </w:rPr>
+        <w:t>("</w:t>
+      </w:r>
+      <w:proofErr w:type="spellStart"/>
+      <w:r>
+        <w:rPr>
+          <w:rFonts w:ascii="Consolas" w:hAnsi="Consolas"/>
+          <w:sz w:val="28"/>
+        </w:rPr>
+        <w:t>fedora:latest</w:t>
+      </w:r>
+      <w:proofErr w:type="spellEnd"/>
+      <w:r>
+        <w:rPr>
+          <w:rFonts w:ascii="Consolas" w:hAnsi="Consolas"/>
+          <w:sz w:val="28"/>
+        </w:rPr>
+        <w:t>")</w:t>
       </w:r>
       <w:r>
         <w:rPr>
@@ -661,12 +796,21 @@
           <w:sz w:val="28"/>
         </w:rPr>
       </w:pPr>
-      <w:r>
-        <w:rPr>
-          <w:rFonts w:ascii="Garamond" w:hAnsi="Garamond"/>
-          <w:sz w:val="28"/>
-        </w:rPr>
-        <w:t xml:space="preserve">i.e. what can be done in Docker </w:t>
+      <w:proofErr w:type="gramStart"/>
+      <w:r>
+        <w:rPr>
+          <w:rFonts w:ascii="Garamond" w:hAnsi="Garamond"/>
+          <w:sz w:val="28"/>
+        </w:rPr>
+        <w:t>i.e.</w:t>
+      </w:r>
+      <w:proofErr w:type="gramEnd"/>
+      <w:r>
+        <w:rPr>
+          <w:rFonts w:ascii="Garamond" w:hAnsi="Garamond"/>
+          <w:sz w:val="28"/>
+        </w:rPr>
+        <w:t xml:space="preserve"> what can be done in Docker </w:t>
       </w:r>
       <w:r>
         <w:rPr>
@@ -694,22 +838,40 @@
           <w:rFonts w:ascii="Garamond" w:hAnsi="Garamond"/>
           <w:sz w:val="28"/>
         </w:rPr>
-        <w:t xml:space="preserve"> in PyDocker</w:t>
-      </w:r>
-    </w:p>
-    <w:p>
-      <w:pPr>
-        <w:rPr>
-          <w:rFonts w:ascii="Garamond" w:hAnsi="Garamond"/>
-          <w:sz w:val="28"/>
-        </w:rPr>
-      </w:pPr>
-      <w:r>
-        <w:rPr>
-          <w:rFonts w:ascii="Garamond" w:hAnsi="Garamond"/>
-          <w:sz w:val="28"/>
-        </w:rPr>
-        <w:t>PyDocker examples and tutorial</w:t>
+        <w:t xml:space="preserve"> in </w:t>
+      </w:r>
+      <w:proofErr w:type="spellStart"/>
+      <w:r>
+        <w:rPr>
+          <w:rFonts w:ascii="Garamond" w:hAnsi="Garamond"/>
+          <w:sz w:val="28"/>
+        </w:rPr>
+        <w:t>PyDocker</w:t>
+      </w:r>
+      <w:proofErr w:type="spellEnd"/>
+    </w:p>
+    <w:p>
+      <w:pPr>
+        <w:rPr>
+          <w:rFonts w:ascii="Garamond" w:hAnsi="Garamond"/>
+          <w:sz w:val="28"/>
+        </w:rPr>
+      </w:pPr>
+      <w:proofErr w:type="spellStart"/>
+      <w:r>
+        <w:rPr>
+          <w:rFonts w:ascii="Garamond" w:hAnsi="Garamond"/>
+          <w:sz w:val="28"/>
+        </w:rPr>
+        <w:t>PyDocker</w:t>
+      </w:r>
+      <w:proofErr w:type="spellEnd"/>
+      <w:r>
+        <w:rPr>
+          <w:rFonts w:ascii="Garamond" w:hAnsi="Garamond"/>
+          <w:sz w:val="28"/>
+        </w:rPr>
+        <w:t xml:space="preserve"> examples and tutorial</w:t>
       </w:r>
     </w:p>
     <w:p>
@@ -762,7 +924,15 @@
           <w:rFonts w:ascii="Garamond" w:hAnsi="Garamond"/>
           <w:sz w:val="28"/>
         </w:rPr>
-        <w:t>this class two weeks</w:t>
+        <w:t xml:space="preserve">this class two </w:t>
+      </w:r>
+      <w:proofErr w:type="spellStart"/>
+      <w:r>
+        <w:rPr>
+          <w:rFonts w:ascii="Garamond" w:hAnsi="Garamond"/>
+          <w:sz w:val="28"/>
+        </w:rPr>
+        <w:t>weeks</w:t>
       </w:r>
       <w:r>
         <w:rPr>
@@ -771,6 +941,7 @@
         </w:rPr>
         <w:t xml:space="preserve"> time</w:t>
       </w:r>
+      <w:proofErr w:type="spellEnd"/>
       <w:r>
         <w:rPr>
           <w:rFonts w:ascii="Garamond" w:hAnsi="Garamond"/>
@@ -840,12 +1011,21 @@
           <w:sz w:val="28"/>
         </w:rPr>
       </w:pPr>
-      <w:r>
-        <w:rPr>
-          <w:rFonts w:ascii="Garamond" w:hAnsi="Garamond"/>
-          <w:sz w:val="28"/>
-        </w:rPr>
-        <w:t>its never too late to learn a lesson</w:t>
+      <w:proofErr w:type="spellStart"/>
+      <w:r>
+        <w:rPr>
+          <w:rFonts w:ascii="Garamond" w:hAnsi="Garamond"/>
+          <w:sz w:val="28"/>
+        </w:rPr>
+        <w:t>its</w:t>
+      </w:r>
+      <w:proofErr w:type="spellEnd"/>
+      <w:r>
+        <w:rPr>
+          <w:rFonts w:ascii="Garamond" w:hAnsi="Garamond"/>
+          <w:sz w:val="28"/>
+        </w:rPr>
+        <w:t xml:space="preserve"> never too late to learn a lesson</w:t>
       </w:r>
     </w:p>
     <w:p>
@@ -987,12 +1167,53 @@
           <w:sz w:val="28"/>
         </w:rPr>
       </w:pPr>
-      <w:r>
-        <w:rPr>
-          <w:rFonts w:ascii="Garamond" w:hAnsi="Garamond"/>
-          <w:sz w:val="28"/>
-        </w:rPr>
-        <w:t>Jupyter is powered by Anaconda. Conda is an alt to pip.</w:t>
+      <w:proofErr w:type="spellStart"/>
+      <w:r>
+        <w:rPr>
+          <w:rFonts w:ascii="Garamond" w:hAnsi="Garamond"/>
+          <w:sz w:val="28"/>
+        </w:rPr>
+        <w:t>Jupyter</w:t>
+      </w:r>
+      <w:proofErr w:type="spellEnd"/>
+      <w:r>
+        <w:rPr>
+          <w:rFonts w:ascii="Garamond" w:hAnsi="Garamond"/>
+          <w:sz w:val="28"/>
+        </w:rPr>
+        <w:t xml:space="preserve"> is powered by Anaconda. </w:t>
+      </w:r>
+      <w:proofErr w:type="spellStart"/>
+      <w:r>
+        <w:rPr>
+          <w:rFonts w:ascii="Garamond" w:hAnsi="Garamond"/>
+          <w:sz w:val="28"/>
+        </w:rPr>
+        <w:t>Conda</w:t>
+      </w:r>
+      <w:proofErr w:type="spellEnd"/>
+      <w:r>
+        <w:rPr>
+          <w:rFonts w:ascii="Garamond" w:hAnsi="Garamond"/>
+          <w:sz w:val="28"/>
+        </w:rPr>
+        <w:t xml:space="preserve"> is an </w:t>
+      </w:r>
+      <w:proofErr w:type="spellStart"/>
+      <w:r>
+        <w:rPr>
+          <w:rFonts w:ascii="Garamond" w:hAnsi="Garamond"/>
+          <w:sz w:val="28"/>
+        </w:rPr>
+        <w:t>alt</w:t>
+      </w:r>
+      <w:proofErr w:type="spellEnd"/>
+      <w:r>
+        <w:rPr>
+          <w:rFonts w:ascii="Garamond" w:hAnsi="Garamond"/>
+          <w:sz w:val="28"/>
+        </w:rPr>
+        <w:t xml:space="preserve"> to pip.</w:t>
       </w:r>
     </w:p>
     <w:p>
@@ -1052,7 +1273,57 @@
           <w:rFonts w:ascii="Consolas" w:hAnsi="Consolas"/>
           <w:sz w:val="28"/>
         </w:rPr>
-        <w:t>docker container create -i -t --name [name e.g. mycontainer] [image name e.g. "fedora:latest"]</w:t>
+        <w:t>docker container create -</w:t>
+      </w:r>
+      <w:proofErr w:type="spellStart"/>
+      <w:r>
+        <w:rPr>
+          <w:rFonts w:ascii="Consolas" w:hAnsi="Consolas"/>
+          <w:sz w:val="28"/>
+        </w:rPr>
+        <w:t>i</w:t>
+      </w:r>
+      <w:proofErr w:type="spellEnd"/>
+      <w:r>
+        <w:rPr>
+          <w:rFonts w:ascii="Consolas" w:hAnsi="Consolas"/>
+          <w:sz w:val="28"/>
+        </w:rPr>
+        <w:t xml:space="preserve"> -t --name [name e.g. </w:t>
+      </w:r>
+      <w:proofErr w:type="spellStart"/>
+      <w:r>
+        <w:rPr>
+          <w:rFonts w:ascii="Consolas" w:hAnsi="Consolas"/>
+          <w:sz w:val="28"/>
+        </w:rPr>
+        <w:t>mycontainer</w:t>
+      </w:r>
+      <w:proofErr w:type="spellEnd"/>
+      <w:r>
+        <w:rPr>
+          <w:rFonts w:ascii="Consolas" w:hAnsi="Consolas"/>
+          <w:sz w:val="28"/>
+        </w:rPr>
+        <w:t>] [image name e.g. "</w:t>
+      </w:r>
+      <w:proofErr w:type="spellStart"/>
+      <w:proofErr w:type="gramStart"/>
+      <w:r>
+        <w:rPr>
+          <w:rFonts w:ascii="Consolas" w:hAnsi="Consolas"/>
+          <w:sz w:val="28"/>
+        </w:rPr>
+        <w:t>fedora:latest</w:t>
+      </w:r>
+      <w:proofErr w:type="spellEnd"/>
+      <w:proofErr w:type="gramEnd"/>
+      <w:r>
+        <w:rPr>
+          <w:rFonts w:ascii="Consolas" w:hAnsi="Consolas"/>
+          <w:sz w:val="28"/>
+        </w:rPr>
+        <w:t>"]</w:t>
       </w:r>
     </w:p>
     <w:p>
@@ -1082,8 +1353,33 @@
           <w:rFonts w:ascii="Consolas" w:hAnsi="Consolas"/>
           <w:sz w:val="28"/>
         </w:rPr>
-        <w:t>docker container start --attach -i mycontainer</w:t>
-      </w:r>
+        <w:t>docker container start --attach -</w:t>
+      </w:r>
+      <w:proofErr w:type="spellStart"/>
+      <w:r>
+        <w:rPr>
+          <w:rFonts w:ascii="Consolas" w:hAnsi="Consolas"/>
+          <w:sz w:val="28"/>
+        </w:rPr>
+        <w:t>i</w:t>
+      </w:r>
+      <w:proofErr w:type="spellEnd"/>
+      <w:r>
+        <w:rPr>
+          <w:rFonts w:ascii="Consolas" w:hAnsi="Consolas"/>
+          <w:sz w:val="28"/>
+        </w:rPr>
+        <w:t xml:space="preserve"> </w:t>
+      </w:r>
+      <w:proofErr w:type="spellStart"/>
+      <w:r>
+        <w:rPr>
+          <w:rFonts w:ascii="Consolas" w:hAnsi="Consolas"/>
+          <w:sz w:val="28"/>
+        </w:rPr>
+        <w:t>mycontainer</w:t>
+      </w:r>
+      <w:proofErr w:type="spellEnd"/>
     </w:p>
     <w:p>
       <w:pPr>
@@ -1112,8 +1408,33 @@
           <w:rFonts w:ascii="Consolas" w:hAnsi="Consolas"/>
           <w:sz w:val="28"/>
         </w:rPr>
-        <w:t>docker start -i mycontainer</w:t>
-      </w:r>
+        <w:t>docker start -</w:t>
+      </w:r>
+      <w:proofErr w:type="spellStart"/>
+      <w:r>
+        <w:rPr>
+          <w:rFonts w:ascii="Consolas" w:hAnsi="Consolas"/>
+          <w:sz w:val="28"/>
+        </w:rPr>
+        <w:t>i</w:t>
+      </w:r>
+      <w:proofErr w:type="spellEnd"/>
+      <w:r>
+        <w:rPr>
+          <w:rFonts w:ascii="Consolas" w:hAnsi="Consolas"/>
+          <w:sz w:val="28"/>
+        </w:rPr>
+        <w:t xml:space="preserve"> </w:t>
+      </w:r>
+      <w:proofErr w:type="spellStart"/>
+      <w:r>
+        <w:rPr>
+          <w:rFonts w:ascii="Consolas" w:hAnsi="Consolas"/>
+          <w:sz w:val="28"/>
+        </w:rPr>
+        <w:t>mycontainer</w:t>
+      </w:r>
+      <w:proofErr w:type="spellEnd"/>
     </w:p>
     <w:p>
       <w:pPr>
@@ -1157,8 +1478,33 @@
           <w:rFonts w:ascii="Consolas" w:hAnsi="Consolas"/>
           <w:sz w:val="28"/>
         </w:rPr>
-        <w:t>docker exec -it mycontainer /bin/sh</w:t>
-      </w:r>
+        <w:t xml:space="preserve">docker exec -it </w:t>
+      </w:r>
+      <w:proofErr w:type="spellStart"/>
+      <w:r>
+        <w:rPr>
+          <w:rFonts w:ascii="Consolas" w:hAnsi="Consolas"/>
+          <w:sz w:val="28"/>
+        </w:rPr>
+        <w:t>mycontainer</w:t>
+      </w:r>
+      <w:proofErr w:type="spellEnd"/>
+      <w:r>
+        <w:rPr>
+          <w:rFonts w:ascii="Consolas" w:hAnsi="Consolas"/>
+          <w:sz w:val="28"/>
+        </w:rPr>
+        <w:t xml:space="preserve"> /bin/</w:t>
+      </w:r>
+      <w:proofErr w:type="spellStart"/>
+      <w:r>
+        <w:rPr>
+          <w:rFonts w:ascii="Consolas" w:hAnsi="Consolas"/>
+          <w:sz w:val="28"/>
+        </w:rPr>
+        <w:t>sh</w:t>
+      </w:r>
+      <w:proofErr w:type="spellEnd"/>
     </w:p>
     <w:p>
       <w:pPr>
@@ -1198,13 +1544,22 @@
           <w:sz w:val="28"/>
         </w:rPr>
       </w:pPr>
+      <w:proofErr w:type="spellStart"/>
       <w:r>
         <w:rPr>
           <w:rFonts w:ascii="Garamond" w:hAnsi="Garamond"/>
           <w:sz w:val="28"/>
         </w:rPr>
         <w:lastRenderedPageBreak/>
-        <w:t xml:space="preserve">Orgin: </w:t>
+        <w:t>Orgin</w:t>
+      </w:r>
+      <w:proofErr w:type="spellEnd"/>
+      <w:r>
+        <w:rPr>
+          <w:rFonts w:ascii="Garamond" w:hAnsi="Garamond"/>
+          <w:sz w:val="28"/>
+        </w:rPr>
+        <w:t xml:space="preserve">: </w:t>
       </w:r>
       <w:hyperlink r:id="rId7" w:history="1">
         <w:r>
@@ -1239,12 +1594,21 @@
           <w:sz w:val="28"/>
         </w:rPr>
       </w:pPr>
-      <w:r>
-        <w:rPr>
-          <w:rFonts w:ascii="Consolas" w:hAnsi="Consolas"/>
-          <w:sz w:val="28"/>
-        </w:rPr>
-        <w:t>dnf install python3 pip -y</w:t>
+      <w:proofErr w:type="spellStart"/>
+      <w:r>
+        <w:rPr>
+          <w:rFonts w:ascii="Consolas" w:hAnsi="Consolas"/>
+          <w:sz w:val="28"/>
+        </w:rPr>
+        <w:t>dnf</w:t>
+      </w:r>
+      <w:proofErr w:type="spellEnd"/>
+      <w:r>
+        <w:rPr>
+          <w:rFonts w:ascii="Consolas" w:hAnsi="Consolas"/>
+          <w:sz w:val="28"/>
+        </w:rPr>
+        <w:t xml:space="preserve"> install python3 pip -y</w:t>
       </w:r>
     </w:p>
     <w:p>
@@ -1284,31 +1648,7 @@
             <w:rFonts w:ascii="Garamond" w:hAnsi="Garamond"/>
             <w:sz w:val="28"/>
           </w:rPr>
-          <w:t>https://github.com/Gonz</w:t>
-        </w:r>
-        <w:r>
-          <w:rPr>
-            <w:rStyle w:val="Hyperlink"/>
-            <w:rFonts w:ascii="Garamond" w:hAnsi="Garamond"/>
-            <w:sz w:val="28"/>
-          </w:rPr>
-          <w:t>agaCPSC322/U0-Introduction/blob/maste</w:t>
-        </w:r>
-        <w:r>
-          <w:rPr>
-            <w:rStyle w:val="Hyperlink"/>
-            <w:rFonts w:ascii="Garamond" w:hAnsi="Garamond"/>
-            <w:sz w:val="28"/>
-          </w:rPr>
-          <w:t>r</w:t>
-        </w:r>
-        <w:r>
-          <w:rPr>
-            <w:rStyle w:val="Hyperlink"/>
-            <w:rFonts w:ascii="Garamond" w:hAnsi="Garamond"/>
-            <w:sz w:val="28"/>
-          </w:rPr>
-          <w:t>/B%20Environment%20Setup.ipynb</w:t>
+          <w:t>https://github.com/GonzagaCPSC322/U0-Introduction/blob/master/B%20Environment%20Setup.ipynb</w:t>
         </w:r>
       </w:hyperlink>
       <w:r>
@@ -1316,7 +1656,23 @@
           <w:rFonts w:ascii="Garamond" w:hAnsi="Garamond"/>
           <w:sz w:val="28"/>
         </w:rPr>
-        <w:t xml:space="preserve"> is this a way to run Jupyter through Docker? Useful.</w:t>
+        <w:t xml:space="preserve"> is this a way to run </w:t>
+      </w:r>
+      <w:proofErr w:type="spellStart"/>
+      <w:r>
+        <w:rPr>
+          <w:rFonts w:ascii="Garamond" w:hAnsi="Garamond"/>
+          <w:sz w:val="28"/>
+        </w:rPr>
+        <w:t>Jupyter</w:t>
+      </w:r>
+      <w:proofErr w:type="spellEnd"/>
+      <w:r>
+        <w:rPr>
+          <w:rFonts w:ascii="Garamond" w:hAnsi="Garamond"/>
+          <w:sz w:val="28"/>
+        </w:rPr>
+        <w:t xml:space="preserve"> through Docker? Useful.</w:t>
       </w:r>
     </w:p>
     <w:p>
@@ -1351,19 +1707,47 @@
         <w:rPr>
           <w:sz w:val="32"/>
         </w:rPr>
-        <w:t>Have worked on the file more, I am almost done getting the thing to actually run Jupyter but there is a snag getting it to run from the commandline.</w:t>
-      </w:r>
-    </w:p>
-    <w:p>
-      <w:pPr>
+        <w:t xml:space="preserve">Have worked on the file more, I am almost done getting the thing to actually run </w:t>
+      </w:r>
+      <w:proofErr w:type="spellStart"/>
+      <w:r>
         <w:rPr>
           <w:sz w:val="32"/>
         </w:rPr>
-      </w:pPr>
+        <w:t>Jupyter</w:t>
+      </w:r>
+      <w:proofErr w:type="spellEnd"/>
       <w:r>
         <w:rPr>
           <w:sz w:val="32"/>
         </w:rPr>
+        <w:t xml:space="preserve"> but there is a snag getting it to run from the </w:t>
+      </w:r>
+      <w:proofErr w:type="spellStart"/>
+      <w:r>
+        <w:rPr>
+          <w:sz w:val="32"/>
+        </w:rPr>
+        <w:t>commandline</w:t>
+      </w:r>
+      <w:proofErr w:type="spellEnd"/>
+      <w:r>
+        <w:rPr>
+          <w:sz w:val="32"/>
+        </w:rPr>
+        <w:t>.</w:t>
+      </w:r>
+    </w:p>
+    <w:p>
+      <w:pPr>
+        <w:rPr>
+          <w:sz w:val="32"/>
+        </w:rPr>
+      </w:pPr>
+      <w:r>
+        <w:rPr>
+          <w:sz w:val="32"/>
+        </w:rPr>
         <w:t>docker start -ai "Anaconda"</w:t>
       </w:r>
       <w:r>
@@ -1372,24 +1756,103 @@
         </w:rPr>
         <w:t xml:space="preserve"> -&gt; </w:t>
       </w:r>
+      <w:proofErr w:type="spellStart"/>
       <w:r>
         <w:rPr>
           <w:sz w:val="32"/>
         </w:rPr>
-        <w:t>jupyter lab --ip="0.0.0.0" --port=8888 --no-browser --allow-root --notebook-dir=/home</w:t>
-      </w:r>
-    </w:p>
-    <w:p>
-      <w:pPr>
+        <w:t>jupyter</w:t>
+      </w:r>
+      <w:proofErr w:type="spellEnd"/>
+      <w:r>
         <w:rPr>
           <w:sz w:val="32"/>
         </w:rPr>
-      </w:pPr>
+        <w:t xml:space="preserve"> lab --</w:t>
+      </w:r>
+      <w:proofErr w:type="spellStart"/>
       <w:r>
         <w:rPr>
           <w:sz w:val="32"/>
         </w:rPr>
-        <w:t>are the commands needed to run it after starting it earlier.</w:t>
+        <w:t>ip</w:t>
+      </w:r>
+      <w:proofErr w:type="spellEnd"/>
+      <w:r>
+        <w:rPr>
+          <w:sz w:val="32"/>
+        </w:rPr>
+        <w:t>="0.0.0.0" --port=8888 --no-browser --allow-root --notebook-</w:t>
+      </w:r>
+      <w:proofErr w:type="spellStart"/>
+      <w:r>
+        <w:rPr>
+          <w:sz w:val="32"/>
+        </w:rPr>
+        <w:t>dir</w:t>
+      </w:r>
+      <w:proofErr w:type="spellEnd"/>
+      <w:r>
+        <w:rPr>
+          <w:sz w:val="32"/>
+        </w:rPr>
+        <w:t>=/home</w:t>
+      </w:r>
+    </w:p>
+    <w:p>
+      <w:pPr>
+        <w:rPr>
+          <w:sz w:val="32"/>
+        </w:rPr>
+      </w:pPr>
+      <w:r>
+        <w:rPr>
+          <w:sz w:val="32"/>
+        </w:rPr>
+        <w:t xml:space="preserve">are the commands needed to run it after starting it </w:t>
+      </w:r>
+      <w:proofErr w:type="gramStart"/>
+      <w:r>
+        <w:rPr>
+          <w:sz w:val="32"/>
+        </w:rPr>
+        <w:t>earlier.</w:t>
+      </w:r>
+      <w:proofErr w:type="gramEnd"/>
+    </w:p>
+    <w:p>
+      <w:pPr>
+        <w:rPr>
+          <w:sz w:val="32"/>
+        </w:rPr>
+      </w:pPr>
+    </w:p>
+    <w:p>
+      <w:pPr>
+        <w:rPr>
+          <w:sz w:val="32"/>
+        </w:rPr>
+      </w:pPr>
+    </w:p>
+    <w:p>
+      <w:pPr>
+        <w:pStyle w:val="Heading1"/>
+      </w:pPr>
+      <w:r>
+        <w:t>24/04/2024</w:t>
+      </w:r>
+    </w:p>
+    <w:p>
+      <w:pPr>
+        <w:rPr>
+          <w:sz w:val="32"/>
+        </w:rPr>
+      </w:pPr>
+      <w:r>
+        <w:rPr>
+          <w:sz w:val="32"/>
+        </w:rPr>
+        <w:t>Tried to get the thing to flush STDOUT but it refuses. Maybe one day I’ll figure it out, but today is not the day.</w:t>
       </w:r>
     </w:p>
     <w:p>

</xml_diff>